<commit_message>
update to shipping doc
</commit_message>
<xml_diff>
--- a/docs/release/Shipping Note Setup Instructions.docx
+++ b/docs/release/Shipping Note Setup Instructions.docx
@@ -5,8 +5,8 @@
     <w:tbl>
       <w:tblPr>
         <w:tblStyle w:val="TableGrid"/>
-        <w:tblpPr w:leftFromText="180" w:rightFromText="180" w:horzAnchor="margin" w:tblpY="-432"/>
-        <w:tblW w:w="9493" w:type="dxa"/>
+        <w:tblpPr w:leftFromText="180" w:rightFromText="180" w:horzAnchor="margin" w:tblpX="-709" w:tblpY="-432"/>
+        <w:tblW w:w="10490" w:type="dxa"/>
         <w:tblBorders>
           <w:top w:val="none" w:sz="0" w:space="0" w:color="auto"/>
           <w:left w:val="none" w:sz="0" w:space="0" w:color="auto"/>
@@ -18,8 +18,8 @@
         <w:tblLook w:val="04A0" w:firstRow="1" w:lastRow="0" w:firstColumn="1" w:lastColumn="0" w:noHBand="0" w:noVBand="1"/>
       </w:tblPr>
       <w:tblGrid>
-        <w:gridCol w:w="4674"/>
-        <w:gridCol w:w="4819"/>
+        <w:gridCol w:w="5245"/>
+        <w:gridCol w:w="5245"/>
       </w:tblGrid>
       <w:tr>
         <w:trPr>
@@ -27,7 +27,7 @@
         </w:trPr>
         <w:tc>
           <w:tcPr>
-            <w:tcW w:w="4674" w:type="dxa"/>
+            <w:tcW w:w="5245" w:type="dxa"/>
           </w:tcPr>
           <w:p>
             <w:pPr>
@@ -235,7 +235,7 @@
         </w:tc>
         <w:tc>
           <w:tcPr>
-            <w:tcW w:w="4819" w:type="dxa"/>
+            <w:tcW w:w="5245" w:type="dxa"/>
           </w:tcPr>
           <w:p>
             <w:pPr>
@@ -445,7 +445,7 @@
         </w:trPr>
         <w:tc>
           <w:tcPr>
-            <w:tcW w:w="4674" w:type="dxa"/>
+            <w:tcW w:w="5245" w:type="dxa"/>
           </w:tcPr>
           <w:p>
             <w:pPr>
@@ -650,7 +650,7 @@
         </w:tc>
         <w:tc>
           <w:tcPr>
-            <w:tcW w:w="4819" w:type="dxa"/>
+            <w:tcW w:w="5245" w:type="dxa"/>
           </w:tcPr>
           <w:p>
             <w:pPr>
@@ -860,7 +860,7 @@
         </w:trPr>
         <w:tc>
           <w:tcPr>
-            <w:tcW w:w="4674" w:type="dxa"/>
+            <w:tcW w:w="5245" w:type="dxa"/>
           </w:tcPr>
           <w:p>
             <w:pPr>
@@ -1057,7 +1057,7 @@
         </w:tc>
         <w:tc>
           <w:tcPr>
-            <w:tcW w:w="4819" w:type="dxa"/>
+            <w:tcW w:w="5245" w:type="dxa"/>
           </w:tcPr>
           <w:p>
             <w:pPr>
@@ -1950,6 +1950,7 @@
   </w:compat>
   <w:rsids>
     <w:rsidRoot w:val="004D748B"/>
+    <w:rsid w:val="0025334C"/>
     <w:rsid w:val="004D748B"/>
     <w:rsid w:val="00DC272D"/>
   </w:rsids>

</xml_diff>